<commit_message>
Project Upto The Add To Cart And Place Order With Caalculation Of Cart Rate
</commit_message>
<xml_diff>
--- a/Book Shoppe UML Diagrams.docx
+++ b/Book Shoppe UML Diagrams.docx
@@ -4,12 +4,14 @@
   <w:body>
     <w:p>
       <w:pPr>
-        <w:jc w:val="center"/>
+        <w:jc w:val="both"/>
         <w:rPr>
           <w:sz w:val="40"/>
           <w:szCs w:val="40"/>
         </w:rPr>
       </w:pPr>
+      <w:bookmarkStart w:id="0" w:name="_GoBack"/>
+      <w:bookmarkEnd w:id="0"/>
     </w:p>
     <w:p>
       <w:pPr>
@@ -492,31 +494,8 @@
           <w:szCs w:val="36"/>
           <w:lang w:val="en-IN"/>
         </w:rPr>
-        <w:t>Class Diagram :</w:t>
-      </w:r>
-    </w:p>
-    <w:p>
-      <w:pPr>
-        <w:ind w:firstLine="420" w:firstLineChars="0"/>
-        <w:jc w:val="left"/>
-        <w:rPr>
-          <w:rFonts w:ascii="SimSun" w:hAnsi="SimSun" w:eastAsia="SimSun" w:cs="SimSun"/>
-          <w:sz w:val="24"/>
-          <w:szCs w:val="24"/>
-          <w:lang w:val="en-IN"/>
-        </w:rPr>
-      </w:pPr>
-    </w:p>
-    <w:p>
-      <w:pPr>
-        <w:ind w:firstLine="420" w:firstLineChars="0"/>
-        <w:jc w:val="left"/>
-        <w:rPr>
-          <w:rFonts w:ascii="SimSun" w:hAnsi="SimSun" w:eastAsia="SimSun" w:cs="SimSun"/>
-          <w:sz w:val="24"/>
-          <w:szCs w:val="24"/>
-        </w:rPr>
-      </w:pPr>
+        <w:t xml:space="preserve">Class Diagram : </w:t>
+      </w:r>
       <w:r>
         <w:rPr>
           <w:rFonts w:ascii="SimSun" w:hAnsi="SimSun" w:eastAsia="SimSun" w:cs="SimSun"/>
@@ -525,9 +504,9 @@
         </w:rPr>
         <w:drawing>
           <wp:inline distT="0" distB="0" distL="114300" distR="114300">
-            <wp:extent cx="5821680" cy="4310380"/>
+            <wp:extent cx="6590030" cy="3295015"/>
             <wp:effectExtent l="0" t="0" r="0" b="0"/>
-            <wp:docPr id="7" name="Picture 5" descr="IMG_256"/>
+            <wp:docPr id="4" name="Picture 2" descr="IMG_256"/>
             <wp:cNvGraphicFramePr>
               <a:graphicFrameLocks xmlns:a="http://schemas.openxmlformats.org/drawingml/2006/main" noChangeAspect="1"/>
             </wp:cNvGraphicFramePr>
@@ -535,7 +514,7 @@
               <a:graphicData uri="http://schemas.openxmlformats.org/drawingml/2006/picture">
                 <pic:pic xmlns:pic="http://schemas.openxmlformats.org/drawingml/2006/picture">
                   <pic:nvPicPr>
-                    <pic:cNvPr id="7" name="Picture 5" descr="IMG_256"/>
+                    <pic:cNvPr id="4" name="Picture 2" descr="IMG_256"/>
                     <pic:cNvPicPr>
                       <a:picLocks noChangeAspect="1"/>
                     </pic:cNvPicPr>
@@ -549,7 +528,7 @@
                   <pic:spPr>
                     <a:xfrm>
                       <a:off x="0" y="0"/>
-                      <a:ext cx="5821680" cy="4310380"/>
+                      <a:ext cx="6590030" cy="3295015"/>
                     </a:xfrm>
                     <a:prstGeom prst="rect">
                       <a:avLst/>
@@ -571,171 +550,208 @@
         <w:ind w:firstLine="420" w:firstLineChars="0"/>
         <w:jc w:val="left"/>
         <w:rPr>
-          <w:rFonts w:ascii="SimSun" w:hAnsi="SimSun" w:eastAsia="SimSun" w:cs="SimSun"/>
-          <w:sz w:val="24"/>
-          <w:szCs w:val="24"/>
-        </w:rPr>
-      </w:pPr>
-    </w:p>
-    <w:p>
-      <w:pPr>
-        <w:ind w:firstLine="420" w:firstLineChars="0"/>
-        <w:jc w:val="left"/>
-        <w:rPr>
-          <w:b/>
-          <w:bCs/>
-          <w:sz w:val="36"/>
-          <w:szCs w:val="36"/>
-          <w:lang w:val="en-IN"/>
-        </w:rPr>
-      </w:pPr>
-    </w:p>
-    <w:p>
-      <w:pPr>
-        <w:ind w:firstLine="420" w:firstLineChars="0"/>
-        <w:jc w:val="left"/>
-        <w:rPr>
-          <w:b/>
-          <w:bCs/>
-          <w:sz w:val="36"/>
-          <w:szCs w:val="36"/>
-          <w:lang w:val="en-IN"/>
-        </w:rPr>
-      </w:pPr>
-    </w:p>
-    <w:p>
-      <w:pPr>
-        <w:ind w:firstLine="420" w:firstLineChars="0"/>
-        <w:jc w:val="left"/>
-        <w:rPr>
-          <w:b/>
-          <w:bCs/>
-          <w:sz w:val="36"/>
-          <w:szCs w:val="36"/>
-          <w:lang w:val="en-IN"/>
-        </w:rPr>
-      </w:pPr>
-    </w:p>
-    <w:p>
-      <w:pPr>
-        <w:ind w:firstLine="420" w:firstLineChars="0"/>
-        <w:jc w:val="left"/>
-        <w:rPr>
-          <w:b/>
-          <w:bCs/>
-          <w:sz w:val="36"/>
-          <w:szCs w:val="36"/>
-          <w:lang w:val="en-IN"/>
-        </w:rPr>
-      </w:pPr>
-    </w:p>
-    <w:p>
-      <w:pPr>
-        <w:ind w:firstLine="420" w:firstLineChars="0"/>
-        <w:jc w:val="left"/>
-        <w:rPr>
-          <w:b/>
-          <w:bCs/>
-          <w:sz w:val="36"/>
-          <w:szCs w:val="36"/>
-          <w:lang w:val="en-IN"/>
-        </w:rPr>
-      </w:pPr>
-    </w:p>
-    <w:p>
-      <w:pPr>
-        <w:ind w:firstLine="420" w:firstLineChars="0"/>
-        <w:jc w:val="left"/>
-        <w:rPr>
-          <w:b/>
-          <w:bCs/>
-          <w:sz w:val="36"/>
-          <w:szCs w:val="36"/>
-          <w:lang w:val="en-IN"/>
-        </w:rPr>
-      </w:pPr>
-    </w:p>
-    <w:p>
-      <w:pPr>
-        <w:ind w:firstLine="420" w:firstLineChars="0"/>
-        <w:jc w:val="left"/>
-        <w:rPr>
-          <w:b/>
-          <w:bCs/>
-          <w:sz w:val="36"/>
-          <w:szCs w:val="36"/>
-          <w:lang w:val="en-IN"/>
-        </w:rPr>
-      </w:pPr>
-    </w:p>
-    <w:p>
-      <w:pPr>
-        <w:ind w:firstLine="420" w:firstLineChars="0"/>
-        <w:jc w:val="left"/>
-        <w:rPr>
-          <w:b/>
-          <w:bCs/>
-          <w:sz w:val="36"/>
-          <w:szCs w:val="36"/>
-          <w:lang w:val="en-IN"/>
-        </w:rPr>
-      </w:pPr>
-    </w:p>
-    <w:p>
-      <w:pPr>
-        <w:ind w:firstLine="420" w:firstLineChars="0"/>
-        <w:jc w:val="left"/>
-        <w:rPr>
-          <w:b/>
-          <w:bCs/>
-          <w:sz w:val="36"/>
-          <w:szCs w:val="36"/>
-          <w:lang w:val="en-IN"/>
-        </w:rPr>
-      </w:pPr>
-    </w:p>
-    <w:p>
-      <w:pPr>
-        <w:ind w:firstLine="420" w:firstLineChars="0"/>
-        <w:jc w:val="left"/>
-        <w:rPr>
-          <w:b/>
-          <w:bCs/>
-          <w:sz w:val="36"/>
-          <w:szCs w:val="36"/>
-          <w:lang w:val="en-IN"/>
-        </w:rPr>
-      </w:pPr>
-    </w:p>
-    <w:p>
-      <w:pPr>
-        <w:ind w:firstLine="420" w:firstLineChars="0"/>
-        <w:jc w:val="left"/>
-        <w:rPr>
-          <w:b/>
-          <w:bCs/>
-          <w:sz w:val="36"/>
-          <w:szCs w:val="36"/>
-          <w:lang w:val="en-IN"/>
-        </w:rPr>
-      </w:pPr>
-    </w:p>
-    <w:p>
-      <w:pPr>
-        <w:ind w:firstLine="420" w:firstLineChars="0"/>
-        <w:jc w:val="left"/>
-        <w:rPr>
-          <w:b/>
-          <w:bCs/>
-          <w:sz w:val="36"/>
-          <w:szCs w:val="36"/>
-          <w:lang w:val="en-IN"/>
-        </w:rPr>
-      </w:pPr>
-    </w:p>
-    <w:p>
-      <w:pPr>
-        <w:ind w:firstLine="420" w:firstLineChars="0"/>
+          <w:b/>
+          <w:bCs/>
+          <w:sz w:val="36"/>
+          <w:szCs w:val="36"/>
+          <w:lang w:val="en-IN"/>
+        </w:rPr>
+      </w:pPr>
+    </w:p>
+    <w:p>
+      <w:pPr>
+        <w:jc w:val="left"/>
+        <w:rPr>
+          <w:b/>
+          <w:bCs/>
+          <w:sz w:val="36"/>
+          <w:szCs w:val="36"/>
+          <w:lang w:val="en-IN"/>
+        </w:rPr>
+      </w:pPr>
+    </w:p>
+    <w:p>
+      <w:pPr>
+        <w:jc w:val="left"/>
+        <w:rPr>
+          <w:b/>
+          <w:bCs/>
+          <w:sz w:val="36"/>
+          <w:szCs w:val="36"/>
+          <w:lang w:val="en-IN"/>
+        </w:rPr>
+      </w:pPr>
+    </w:p>
+    <w:p>
+      <w:pPr>
+        <w:jc w:val="left"/>
+        <w:rPr>
+          <w:b/>
+          <w:bCs/>
+          <w:sz w:val="36"/>
+          <w:szCs w:val="36"/>
+          <w:lang w:val="en-IN"/>
+        </w:rPr>
+      </w:pPr>
+    </w:p>
+    <w:p>
+      <w:pPr>
+        <w:jc w:val="left"/>
+        <w:rPr>
+          <w:b/>
+          <w:bCs/>
+          <w:sz w:val="36"/>
+          <w:szCs w:val="36"/>
+          <w:lang w:val="en-IN"/>
+        </w:rPr>
+      </w:pPr>
+    </w:p>
+    <w:p>
+      <w:pPr>
+        <w:jc w:val="left"/>
+        <w:rPr>
+          <w:b/>
+          <w:bCs/>
+          <w:sz w:val="36"/>
+          <w:szCs w:val="36"/>
+          <w:lang w:val="en-IN"/>
+        </w:rPr>
+      </w:pPr>
+    </w:p>
+    <w:p>
+      <w:pPr>
+        <w:jc w:val="left"/>
+        <w:rPr>
+          <w:b/>
+          <w:bCs/>
+          <w:sz w:val="36"/>
+          <w:szCs w:val="36"/>
+          <w:lang w:val="en-IN"/>
+        </w:rPr>
+      </w:pPr>
+    </w:p>
+    <w:p>
+      <w:pPr>
+        <w:jc w:val="left"/>
+        <w:rPr>
+          <w:b/>
+          <w:bCs/>
+          <w:sz w:val="36"/>
+          <w:szCs w:val="36"/>
+          <w:lang w:val="en-IN"/>
+        </w:rPr>
+      </w:pPr>
+    </w:p>
+    <w:p>
+      <w:pPr>
+        <w:jc w:val="left"/>
+        <w:rPr>
+          <w:b/>
+          <w:bCs/>
+          <w:sz w:val="36"/>
+          <w:szCs w:val="36"/>
+          <w:lang w:val="en-IN"/>
+        </w:rPr>
+      </w:pPr>
+    </w:p>
+    <w:p>
+      <w:pPr>
+        <w:jc w:val="left"/>
+        <w:rPr>
+          <w:b/>
+          <w:bCs/>
+          <w:sz w:val="36"/>
+          <w:szCs w:val="36"/>
+          <w:lang w:val="en-IN"/>
+        </w:rPr>
+      </w:pPr>
+    </w:p>
+    <w:p>
+      <w:pPr>
+        <w:jc w:val="left"/>
+        <w:rPr>
+          <w:b/>
+          <w:bCs/>
+          <w:sz w:val="36"/>
+          <w:szCs w:val="36"/>
+          <w:lang w:val="en-IN"/>
+        </w:rPr>
+      </w:pPr>
+    </w:p>
+    <w:p>
+      <w:pPr>
+        <w:jc w:val="left"/>
+        <w:rPr>
+          <w:b/>
+          <w:bCs/>
+          <w:sz w:val="36"/>
+          <w:szCs w:val="36"/>
+          <w:lang w:val="en-IN"/>
+        </w:rPr>
+      </w:pPr>
+    </w:p>
+    <w:p>
+      <w:pPr>
+        <w:jc w:val="left"/>
+        <w:rPr>
+          <w:b/>
+          <w:bCs/>
+          <w:sz w:val="36"/>
+          <w:szCs w:val="36"/>
+          <w:lang w:val="en-IN"/>
+        </w:rPr>
+      </w:pPr>
+    </w:p>
+    <w:p>
+      <w:pPr>
+        <w:jc w:val="left"/>
+        <w:rPr>
+          <w:b/>
+          <w:bCs/>
+          <w:sz w:val="36"/>
+          <w:szCs w:val="36"/>
+          <w:lang w:val="en-IN"/>
+        </w:rPr>
+      </w:pPr>
+    </w:p>
+    <w:p>
+      <w:pPr>
+        <w:jc w:val="left"/>
+        <w:rPr>
+          <w:b/>
+          <w:bCs/>
+          <w:sz w:val="36"/>
+          <w:szCs w:val="36"/>
+          <w:lang w:val="en-IN"/>
+        </w:rPr>
+      </w:pPr>
+    </w:p>
+    <w:p>
+      <w:pPr>
+        <w:jc w:val="left"/>
+        <w:rPr>
+          <w:b/>
+          <w:bCs/>
+          <w:sz w:val="36"/>
+          <w:szCs w:val="36"/>
+          <w:lang w:val="en-IN"/>
+        </w:rPr>
+      </w:pPr>
+    </w:p>
+    <w:p>
+      <w:pPr>
+        <w:jc w:val="left"/>
+        <w:rPr>
+          <w:b/>
+          <w:bCs/>
+          <w:sz w:val="36"/>
+          <w:szCs w:val="36"/>
+          <w:lang w:val="en-IN"/>
+        </w:rPr>
+      </w:pPr>
+    </w:p>
+    <w:p>
+      <w:pPr>
         <w:jc w:val="left"/>
         <w:rPr>
           <w:b/>
@@ -1018,14 +1034,377 @@
       <w:pPr>
         <w:jc w:val="left"/>
         <w:rPr>
-          <w:rFonts w:ascii="SimSun" w:hAnsi="SimSun" w:eastAsia="SimSun" w:cs="SimSun"/>
-          <w:sz w:val="24"/>
-          <w:szCs w:val="24"/>
-          <w:lang w:val="en-IN"/>
-        </w:rPr>
-      </w:pPr>
-      <w:bookmarkStart w:id="0" w:name="_GoBack"/>
-      <w:bookmarkEnd w:id="0"/>
+          <w:b/>
+          <w:bCs/>
+          <w:sz w:val="36"/>
+          <w:szCs w:val="36"/>
+          <w:lang w:val="en-IN"/>
+        </w:rPr>
+      </w:pPr>
+    </w:p>
+    <w:p>
+      <w:pPr>
+        <w:jc w:val="left"/>
+        <w:rPr>
+          <w:b/>
+          <w:bCs/>
+          <w:sz w:val="36"/>
+          <w:szCs w:val="36"/>
+          <w:lang w:val="en-IN"/>
+        </w:rPr>
+      </w:pPr>
+    </w:p>
+    <w:p>
+      <w:pPr>
+        <w:jc w:val="left"/>
+        <w:rPr>
+          <w:b/>
+          <w:bCs/>
+          <w:sz w:val="36"/>
+          <w:szCs w:val="36"/>
+          <w:lang w:val="en-IN"/>
+        </w:rPr>
+      </w:pPr>
+    </w:p>
+    <w:p>
+      <w:pPr>
+        <w:jc w:val="left"/>
+        <w:rPr>
+          <w:b/>
+          <w:bCs/>
+          <w:sz w:val="36"/>
+          <w:szCs w:val="36"/>
+          <w:lang w:val="en-IN"/>
+        </w:rPr>
+      </w:pPr>
+    </w:p>
+    <w:p>
+      <w:pPr>
+        <w:jc w:val="left"/>
+        <w:rPr>
+          <w:b/>
+          <w:bCs/>
+          <w:sz w:val="36"/>
+          <w:szCs w:val="36"/>
+          <w:lang w:val="en-IN"/>
+        </w:rPr>
+      </w:pPr>
+      <w:r>
+        <w:rPr>
+          <w:b/>
+          <w:bCs/>
+          <w:sz w:val="36"/>
+          <w:szCs w:val="36"/>
+          <w:lang w:val="en-IN"/>
+        </w:rPr>
+        <w:t>WireFrame Diagrams :</w:t>
+      </w:r>
+    </w:p>
+    <w:p>
+      <w:pPr>
+        <w:ind w:firstLine="420" w:firstLineChars="0"/>
+        <w:jc w:val="left"/>
+        <w:rPr>
+          <w:b w:val="0"/>
+          <w:bCs w:val="0"/>
+          <w:sz w:val="32"/>
+          <w:szCs w:val="32"/>
+          <w:lang w:val="en-IN"/>
+        </w:rPr>
+      </w:pPr>
+    </w:p>
+    <w:p>
+      <w:pPr>
+        <w:ind w:firstLine="420" w:firstLineChars="0"/>
+        <w:jc w:val="left"/>
+        <w:rPr>
+          <w:b w:val="0"/>
+          <w:bCs w:val="0"/>
+          <w:sz w:val="32"/>
+          <w:szCs w:val="32"/>
+          <w:lang w:val="en-IN"/>
+        </w:rPr>
+      </w:pPr>
+      <w:r>
+        <w:rPr>
+          <w:b w:val="0"/>
+          <w:bCs w:val="0"/>
+          <w:sz w:val="32"/>
+          <w:szCs w:val="32"/>
+          <w:lang w:val="en-IN"/>
+        </w:rPr>
+        <w:t>Home Page :</w:t>
+      </w:r>
+    </w:p>
+    <w:p>
+      <w:pPr>
+        <w:jc w:val="left"/>
+        <w:rPr>
+          <w:rFonts w:ascii="SimSun" w:hAnsi="SimSun" w:eastAsia="SimSun" w:cs="SimSun"/>
+          <w:sz w:val="24"/>
+          <w:szCs w:val="24"/>
+          <w:lang w:val="en-IN"/>
+        </w:rPr>
+      </w:pPr>
+      <w:r>
+        <w:rPr>
+          <w:rFonts w:ascii="SimSun" w:hAnsi="SimSun" w:eastAsia="SimSun" w:cs="SimSun"/>
+          <w:sz w:val="24"/>
+          <w:szCs w:val="24"/>
+          <w:lang w:val="en-IN"/>
+        </w:rPr>
+        <w:drawing>
+          <wp:inline distT="0" distB="0" distL="114300" distR="114300">
+            <wp:extent cx="5663565" cy="3232785"/>
+            <wp:effectExtent l="0" t="0" r="13335" b="5715"/>
+            <wp:docPr id="7" name="Picture 7" descr="Screenshot (70)"/>
+            <wp:cNvGraphicFramePr>
+              <a:graphicFrameLocks xmlns:a="http://schemas.openxmlformats.org/drawingml/2006/main" noChangeAspect="1"/>
+            </wp:cNvGraphicFramePr>
+            <a:graphic xmlns:a="http://schemas.openxmlformats.org/drawingml/2006/main">
+              <a:graphicData uri="http://schemas.openxmlformats.org/drawingml/2006/picture">
+                <pic:pic xmlns:pic="http://schemas.openxmlformats.org/drawingml/2006/picture">
+                  <pic:nvPicPr>
+                    <pic:cNvPr id="7" name="Picture 7" descr="Screenshot (70)"/>
+                    <pic:cNvPicPr>
+                      <a:picLocks noChangeAspect="1"/>
+                    </pic:cNvPicPr>
+                  </pic:nvPicPr>
+                  <pic:blipFill>
+                    <a:blip r:embed="rId11"/>
+                    <a:srcRect l="20730" t="14834" r="20863" b="10632"/>
+                    <a:stretch>
+                      <a:fillRect/>
+                    </a:stretch>
+                  </pic:blipFill>
+                  <pic:spPr>
+                    <a:xfrm>
+                      <a:off x="0" y="0"/>
+                      <a:ext cx="5663565" cy="3232785"/>
+                    </a:xfrm>
+                    <a:prstGeom prst="rect">
+                      <a:avLst/>
+                    </a:prstGeom>
+                  </pic:spPr>
+                </pic:pic>
+              </a:graphicData>
+            </a:graphic>
+          </wp:inline>
+        </w:drawing>
+      </w:r>
+    </w:p>
+    <w:p>
+      <w:pPr>
+        <w:jc w:val="left"/>
+        <w:rPr>
+          <w:rFonts w:ascii="SimSun" w:hAnsi="SimSun" w:eastAsia="SimSun" w:cs="SimSun"/>
+          <w:sz w:val="24"/>
+          <w:szCs w:val="24"/>
+          <w:lang w:val="en-IN"/>
+        </w:rPr>
+      </w:pPr>
+    </w:p>
+    <w:p>
+      <w:pPr>
+        <w:ind w:firstLine="420" w:firstLineChars="0"/>
+        <w:jc w:val="left"/>
+        <w:rPr>
+          <w:rFonts w:ascii="SimSun" w:hAnsi="SimSun" w:eastAsia="SimSun" w:cs="SimSun"/>
+          <w:sz w:val="24"/>
+          <w:szCs w:val="24"/>
+          <w:lang w:val="en-IN"/>
+        </w:rPr>
+      </w:pPr>
+      <w:r>
+        <w:rPr>
+          <w:b w:val="0"/>
+          <w:bCs w:val="0"/>
+          <w:sz w:val="32"/>
+          <w:szCs w:val="32"/>
+          <w:lang w:val="en-IN"/>
+        </w:rPr>
+        <w:t>Registration Page :</w:t>
+      </w:r>
+    </w:p>
+    <w:p>
+      <w:pPr>
+        <w:jc w:val="left"/>
+        <w:rPr>
+          <w:rFonts w:ascii="SimSun" w:hAnsi="SimSun" w:eastAsia="SimSun" w:cs="SimSun"/>
+          <w:sz w:val="24"/>
+          <w:szCs w:val="24"/>
+          <w:lang w:val="en-IN"/>
+        </w:rPr>
+      </w:pPr>
+    </w:p>
+    <w:p>
+      <w:pPr>
+        <w:jc w:val="left"/>
+        <w:rPr>
+          <w:rFonts w:ascii="SimSun" w:hAnsi="SimSun" w:eastAsia="SimSun" w:cs="SimSun"/>
+          <w:sz w:val="24"/>
+          <w:szCs w:val="24"/>
+          <w:lang w:val="en-IN"/>
+        </w:rPr>
+      </w:pPr>
+      <w:r>
+        <w:rPr>
+          <w:rFonts w:ascii="SimSun" w:hAnsi="SimSun" w:eastAsia="SimSun" w:cs="SimSun"/>
+          <w:sz w:val="24"/>
+          <w:szCs w:val="24"/>
+          <w:lang w:val="en-IN"/>
+        </w:rPr>
+        <w:drawing>
+          <wp:inline distT="0" distB="0" distL="114300" distR="114300">
+            <wp:extent cx="5692775" cy="4041775"/>
+            <wp:effectExtent l="0" t="0" r="3175" b="15875"/>
+            <wp:docPr id="8" name="Picture 8" descr="Screenshot (71)"/>
+            <wp:cNvGraphicFramePr>
+              <a:graphicFrameLocks xmlns:a="http://schemas.openxmlformats.org/drawingml/2006/main" noChangeAspect="1"/>
+            </wp:cNvGraphicFramePr>
+            <a:graphic xmlns:a="http://schemas.openxmlformats.org/drawingml/2006/main">
+              <a:graphicData uri="http://schemas.openxmlformats.org/drawingml/2006/picture">
+                <pic:pic xmlns:pic="http://schemas.openxmlformats.org/drawingml/2006/picture">
+                  <pic:nvPicPr>
+                    <pic:cNvPr id="8" name="Picture 8" descr="Screenshot (71)"/>
+                    <pic:cNvPicPr>
+                      <a:picLocks noChangeAspect="1"/>
+                    </pic:cNvPicPr>
+                  </pic:nvPicPr>
+                  <pic:blipFill>
+                    <a:blip r:embed="rId12"/>
+                    <a:srcRect l="20441" t="15327" r="20730" b="10397"/>
+                    <a:stretch>
+                      <a:fillRect/>
+                    </a:stretch>
+                  </pic:blipFill>
+                  <pic:spPr>
+                    <a:xfrm>
+                      <a:off x="0" y="0"/>
+                      <a:ext cx="5692775" cy="4041775"/>
+                    </a:xfrm>
+                    <a:prstGeom prst="rect">
+                      <a:avLst/>
+                    </a:prstGeom>
+                  </pic:spPr>
+                </pic:pic>
+              </a:graphicData>
+            </a:graphic>
+          </wp:inline>
+        </w:drawing>
+      </w:r>
+    </w:p>
+    <w:p>
+      <w:pPr>
+        <w:jc w:val="left"/>
+        <w:rPr>
+          <w:rFonts w:ascii="SimSun" w:hAnsi="SimSun" w:eastAsia="SimSun" w:cs="SimSun"/>
+          <w:sz w:val="24"/>
+          <w:szCs w:val="24"/>
+          <w:lang w:val="en-IN"/>
+        </w:rPr>
+      </w:pPr>
+    </w:p>
+    <w:p>
+      <w:pPr>
+        <w:jc w:val="left"/>
+        <w:rPr>
+          <w:rFonts w:ascii="SimSun" w:hAnsi="SimSun" w:eastAsia="SimSun" w:cs="SimSun"/>
+          <w:sz w:val="24"/>
+          <w:szCs w:val="24"/>
+          <w:lang w:val="en-IN"/>
+        </w:rPr>
+      </w:pPr>
+    </w:p>
+    <w:p>
+      <w:pPr>
+        <w:ind w:firstLine="420" w:firstLineChars="0"/>
+        <w:jc w:val="left"/>
+        <w:rPr>
+          <w:rFonts w:ascii="SimSun" w:hAnsi="SimSun" w:eastAsia="SimSun" w:cs="SimSun"/>
+          <w:sz w:val="24"/>
+          <w:szCs w:val="24"/>
+          <w:lang w:val="en-IN"/>
+        </w:rPr>
+      </w:pPr>
+      <w:r>
+        <w:rPr>
+          <w:b w:val="0"/>
+          <w:bCs w:val="0"/>
+          <w:sz w:val="32"/>
+          <w:szCs w:val="32"/>
+          <w:lang w:val="en-IN"/>
+        </w:rPr>
+        <w:t>Login Page :</w:t>
+      </w:r>
+    </w:p>
+    <w:p>
+      <w:pPr>
+        <w:jc w:val="left"/>
+        <w:rPr>
+          <w:rFonts w:ascii="SimSun" w:hAnsi="SimSun" w:eastAsia="SimSun" w:cs="SimSun"/>
+          <w:sz w:val="24"/>
+          <w:szCs w:val="24"/>
+          <w:lang w:val="en-IN"/>
+        </w:rPr>
+      </w:pPr>
+    </w:p>
+    <w:p>
+      <w:pPr>
+        <w:jc w:val="left"/>
+        <w:rPr>
+          <w:rFonts w:ascii="SimSun" w:hAnsi="SimSun" w:eastAsia="SimSun" w:cs="SimSun"/>
+          <w:sz w:val="24"/>
+          <w:szCs w:val="24"/>
+          <w:lang w:val="en-IN"/>
+        </w:rPr>
+      </w:pPr>
+      <w:r>
+        <w:rPr>
+          <w:rFonts w:ascii="SimSun" w:hAnsi="SimSun" w:eastAsia="SimSun" w:cs="SimSun"/>
+          <w:sz w:val="24"/>
+          <w:szCs w:val="24"/>
+          <w:lang w:val="en-IN"/>
+        </w:rPr>
+        <w:drawing>
+          <wp:inline distT="0" distB="0" distL="114300" distR="114300">
+            <wp:extent cx="5387975" cy="3838575"/>
+            <wp:effectExtent l="0" t="0" r="3175" b="9525"/>
+            <wp:docPr id="15" name="Picture 15" descr="Screenshot (72)"/>
+            <wp:cNvGraphicFramePr>
+              <a:graphicFrameLocks xmlns:a="http://schemas.openxmlformats.org/drawingml/2006/main" noChangeAspect="1"/>
+            </wp:cNvGraphicFramePr>
+            <a:graphic xmlns:a="http://schemas.openxmlformats.org/drawingml/2006/main">
+              <a:graphicData uri="http://schemas.openxmlformats.org/drawingml/2006/picture">
+                <pic:pic xmlns:pic="http://schemas.openxmlformats.org/drawingml/2006/picture">
+                  <pic:nvPicPr>
+                    <pic:cNvPr id="15" name="Picture 15" descr="Screenshot (72)"/>
+                    <pic:cNvPicPr>
+                      <a:picLocks noChangeAspect="1"/>
+                    </pic:cNvPicPr>
+                  </pic:nvPicPr>
+                  <pic:blipFill>
+                    <a:blip r:embed="rId13"/>
+                    <a:srcRect l="20586" t="15327" r="20586" b="10139"/>
+                    <a:stretch>
+                      <a:fillRect/>
+                    </a:stretch>
+                  </pic:blipFill>
+                  <pic:spPr>
+                    <a:xfrm>
+                      <a:off x="0" y="0"/>
+                      <a:ext cx="5387975" cy="3838575"/>
+                    </a:xfrm>
+                    <a:prstGeom prst="rect">
+                      <a:avLst/>
+                    </a:prstGeom>
+                  </pic:spPr>
+                </pic:pic>
+              </a:graphicData>
+            </a:graphic>
+          </wp:inline>
+        </w:drawing>
+      </w:r>
     </w:p>
     <w:sectPr>
       <w:pgSz w:w="11906" w:h="16838"/>

</xml_diff>